<commit_message>
Menambahkan Kelas Diagram Dan Edit Seq Doq
</commit_message>
<xml_diff>
--- a/Doc Seq.docx
+++ b/Doc Seq.docx
@@ -86,7 +86,23 @@
           <w:sz w:val="24"/>
           <w:szCs w:val="24"/>
         </w:rPr>
-        <w:t>Suhendar ()</w:t>
+        <w:t>Suhendar (</w:t>
+      </w:r>
+      <w:r>
+        <w:rPr>
+          <w:b/>
+          <w:sz w:val="24"/>
+          <w:szCs w:val="24"/>
+        </w:rPr>
+        <w:t>1127050153</w:t>
+      </w:r>
+      <w:r>
+        <w:rPr>
+          <w:b/>
+          <w:sz w:val="24"/>
+          <w:szCs w:val="24"/>
+        </w:rPr>
+        <w:t>)</w:t>
       </w:r>
       <w:r>
         <w:rPr>

</xml_diff>